<commit_message>
show page with book detailes
</commit_message>
<xml_diff>
--- a/WaveShelf.docx
+++ b/WaveShelf.docx
@@ -830,6 +830,303 @@
           <w:lang w:bidi="ar-BH"/>
         </w:rPr>
       </w:pPr>
+      <w:r>
+        <w:rPr>
+          <w:rFonts w:ascii="Sakkal Majalla" w:hAnsi="Sakkal Majalla" w:cs="Sakkal Majalla"/>
+          <w:b/>
+          <w:bCs/>
+          <w:sz w:val="40"/>
+          <w:szCs w:val="40"/>
+          <w:lang w:bidi="ar-BH"/>
+        </w:rPr>
+        <w:t xml:space="preserve">Mood </w:t>
+      </w:r>
+      <w:proofErr w:type="spellStart"/>
+      <w:r>
+        <w:rPr>
+          <w:rFonts w:ascii="Sakkal Majalla" w:hAnsi="Sakkal Majalla" w:cs="Sakkal Majalla"/>
+          <w:b/>
+          <w:bCs/>
+          <w:sz w:val="40"/>
+          <w:szCs w:val="40"/>
+          <w:lang w:bidi="ar-BH"/>
+        </w:rPr>
+        <w:t>enum</w:t>
+      </w:r>
+      <w:proofErr w:type="spellEnd"/>
+      <w:r>
+        <w:rPr>
+          <w:rFonts w:ascii="Sakkal Majalla" w:hAnsi="Sakkal Majalla" w:cs="Sakkal Majalla"/>
+          <w:b/>
+          <w:bCs/>
+          <w:sz w:val="40"/>
+          <w:szCs w:val="40"/>
+          <w:lang w:bidi="ar-BH"/>
+        </w:rPr>
+        <w:t xml:space="preserve">: </w:t>
+      </w:r>
+    </w:p>
+    <w:p>
+      <w:pPr>
+        <w:pStyle w:val="ListParagraph"/>
+        <w:numPr>
+          <w:ilvl w:val="0"/>
+          <w:numId w:val="4"/>
+        </w:numPr>
+        <w:bidi w:val="0"/>
+        <w:rPr>
+          <w:rFonts w:ascii="Sakkal Majalla" w:hAnsi="Sakkal Majalla" w:cs="Sakkal Majalla"/>
+          <w:b/>
+          <w:bCs/>
+          <w:sz w:val="40"/>
+          <w:szCs w:val="40"/>
+          <w:lang w:bidi="ar-BH"/>
+        </w:rPr>
+      </w:pPr>
+      <w:r>
+        <w:rPr>
+          <w:rFonts w:ascii="Sakkal Majalla" w:hAnsi="Sakkal Majalla" w:cs="Sakkal Majalla"/>
+          <w:b/>
+          <w:bCs/>
+          <w:sz w:val="40"/>
+          <w:szCs w:val="40"/>
+          <w:lang w:bidi="ar-BH"/>
+        </w:rPr>
+        <w:t xml:space="preserve">Thrilled </w:t>
+      </w:r>
+    </w:p>
+    <w:p>
+      <w:pPr>
+        <w:pStyle w:val="ListParagraph"/>
+        <w:numPr>
+          <w:ilvl w:val="0"/>
+          <w:numId w:val="4"/>
+        </w:numPr>
+        <w:bidi w:val="0"/>
+        <w:rPr>
+          <w:rFonts w:ascii="Sakkal Majalla" w:hAnsi="Sakkal Majalla" w:cs="Sakkal Majalla"/>
+          <w:b/>
+          <w:bCs/>
+          <w:sz w:val="40"/>
+          <w:szCs w:val="40"/>
+          <w:lang w:bidi="ar-BH"/>
+        </w:rPr>
+      </w:pPr>
+      <w:r>
+        <w:rPr>
+          <w:rFonts w:ascii="Sakkal Majalla" w:hAnsi="Sakkal Majalla" w:cs="Sakkal Majalla"/>
+          <w:b/>
+          <w:bCs/>
+          <w:sz w:val="40"/>
+          <w:szCs w:val="40"/>
+          <w:lang w:bidi="ar-BH"/>
+        </w:rPr>
+        <w:t xml:space="preserve">Happy </w:t>
+      </w:r>
+    </w:p>
+    <w:p>
+      <w:pPr>
+        <w:pStyle w:val="ListParagraph"/>
+        <w:numPr>
+          <w:ilvl w:val="0"/>
+          <w:numId w:val="4"/>
+        </w:numPr>
+        <w:bidi w:val="0"/>
+        <w:rPr>
+          <w:rFonts w:ascii="Sakkal Majalla" w:hAnsi="Sakkal Majalla" w:cs="Sakkal Majalla"/>
+          <w:b/>
+          <w:bCs/>
+          <w:sz w:val="40"/>
+          <w:szCs w:val="40"/>
+          <w:lang w:bidi="ar-BH"/>
+        </w:rPr>
+      </w:pPr>
+      <w:r>
+        <w:rPr>
+          <w:rFonts w:ascii="Sakkal Majalla" w:hAnsi="Sakkal Majalla" w:cs="Sakkal Majalla"/>
+          <w:b/>
+          <w:bCs/>
+          <w:sz w:val="40"/>
+          <w:szCs w:val="40"/>
+          <w:lang w:bidi="ar-BH"/>
+        </w:rPr>
+        <w:t xml:space="preserve">No feeling </w:t>
+      </w:r>
+    </w:p>
+    <w:p>
+      <w:pPr>
+        <w:pStyle w:val="ListParagraph"/>
+        <w:numPr>
+          <w:ilvl w:val="0"/>
+          <w:numId w:val="4"/>
+        </w:numPr>
+        <w:bidi w:val="0"/>
+        <w:rPr>
+          <w:rFonts w:ascii="Sakkal Majalla" w:hAnsi="Sakkal Majalla" w:cs="Sakkal Majalla"/>
+          <w:b/>
+          <w:bCs/>
+          <w:sz w:val="40"/>
+          <w:szCs w:val="40"/>
+          <w:lang w:bidi="ar-BH"/>
+        </w:rPr>
+      </w:pPr>
+      <w:r>
+        <w:rPr>
+          <w:rFonts w:ascii="Sakkal Majalla" w:hAnsi="Sakkal Majalla" w:cs="Sakkal Majalla"/>
+          <w:b/>
+          <w:bCs/>
+          <w:sz w:val="40"/>
+          <w:szCs w:val="40"/>
+          <w:lang w:bidi="ar-BH"/>
+        </w:rPr>
+        <w:t xml:space="preserve">Excited </w:t>
+      </w:r>
+    </w:p>
+    <w:p>
+      <w:pPr>
+        <w:pStyle w:val="ListParagraph"/>
+        <w:numPr>
+          <w:ilvl w:val="0"/>
+          <w:numId w:val="4"/>
+        </w:numPr>
+        <w:bidi w:val="0"/>
+        <w:rPr>
+          <w:rFonts w:ascii="Sakkal Majalla" w:hAnsi="Sakkal Majalla" w:cs="Sakkal Majalla"/>
+          <w:b/>
+          <w:bCs/>
+          <w:sz w:val="40"/>
+          <w:szCs w:val="40"/>
+          <w:lang w:bidi="ar-BH"/>
+        </w:rPr>
+      </w:pPr>
+      <w:r>
+        <w:rPr>
+          <w:rFonts w:ascii="Sakkal Majalla" w:hAnsi="Sakkal Majalla" w:cs="Sakkal Majalla"/>
+          <w:b/>
+          <w:bCs/>
+          <w:sz w:val="40"/>
+          <w:szCs w:val="40"/>
+          <w:lang w:bidi="ar-BH"/>
+        </w:rPr>
+        <w:t>Nostalgic</w:t>
+      </w:r>
+    </w:p>
+    <w:p>
+      <w:pPr>
+        <w:pStyle w:val="ListParagraph"/>
+        <w:numPr>
+          <w:ilvl w:val="0"/>
+          <w:numId w:val="4"/>
+        </w:numPr>
+        <w:bidi w:val="0"/>
+        <w:rPr>
+          <w:rFonts w:ascii="Sakkal Majalla" w:hAnsi="Sakkal Majalla" w:cs="Sakkal Majalla"/>
+          <w:b/>
+          <w:bCs/>
+          <w:sz w:val="40"/>
+          <w:szCs w:val="40"/>
+          <w:lang w:bidi="ar-BH"/>
+        </w:rPr>
+      </w:pPr>
+      <w:r>
+        <w:rPr>
+          <w:rFonts w:ascii="Sakkal Majalla" w:hAnsi="Sakkal Majalla" w:cs="Sakkal Majalla"/>
+          <w:b/>
+          <w:bCs/>
+          <w:sz w:val="40"/>
+          <w:szCs w:val="40"/>
+          <w:lang w:bidi="ar-BH"/>
+        </w:rPr>
+        <w:t xml:space="preserve">Heartbroken </w:t>
+      </w:r>
+    </w:p>
+    <w:p>
+      <w:pPr>
+        <w:pStyle w:val="ListParagraph"/>
+        <w:numPr>
+          <w:ilvl w:val="0"/>
+          <w:numId w:val="4"/>
+        </w:numPr>
+        <w:bidi w:val="0"/>
+        <w:rPr>
+          <w:rFonts w:ascii="Sakkal Majalla" w:hAnsi="Sakkal Majalla" w:cs="Sakkal Majalla"/>
+          <w:b/>
+          <w:bCs/>
+          <w:sz w:val="40"/>
+          <w:szCs w:val="40"/>
+          <w:lang w:bidi="ar-BH"/>
+        </w:rPr>
+      </w:pPr>
+      <w:r>
+        <w:rPr>
+          <w:rFonts w:ascii="Sakkal Majalla" w:hAnsi="Sakkal Majalla" w:cs="Sakkal Majalla"/>
+          <w:b/>
+          <w:bCs/>
+          <w:sz w:val="40"/>
+          <w:szCs w:val="40"/>
+          <w:lang w:bidi="ar-BH"/>
+        </w:rPr>
+        <w:lastRenderedPageBreak/>
+        <w:t>Inspired</w:t>
+      </w:r>
+    </w:p>
+    <w:p>
+      <w:pPr>
+        <w:pStyle w:val="ListParagraph"/>
+        <w:numPr>
+          <w:ilvl w:val="0"/>
+          <w:numId w:val="4"/>
+        </w:numPr>
+        <w:bidi w:val="0"/>
+        <w:rPr>
+          <w:rFonts w:ascii="Sakkal Majalla" w:hAnsi="Sakkal Majalla" w:cs="Sakkal Majalla"/>
+          <w:b/>
+          <w:bCs/>
+          <w:sz w:val="40"/>
+          <w:szCs w:val="40"/>
+          <w:lang w:bidi="ar-BH"/>
+        </w:rPr>
+      </w:pPr>
+      <w:r>
+        <w:rPr>
+          <w:rFonts w:ascii="Sakkal Majalla" w:hAnsi="Sakkal Majalla" w:cs="Sakkal Majalla"/>
+          <w:b/>
+          <w:bCs/>
+          <w:sz w:val="40"/>
+          <w:szCs w:val="40"/>
+          <w:lang w:bidi="ar-BH"/>
+        </w:rPr>
+        <w:t xml:space="preserve">Bored </w:t>
+      </w:r>
+    </w:p>
+    <w:p>
+      <w:pPr>
+        <w:pStyle w:val="ListParagraph"/>
+        <w:numPr>
+          <w:ilvl w:val="0"/>
+          <w:numId w:val="4"/>
+        </w:numPr>
+        <w:bidi w:val="0"/>
+        <w:rPr>
+          <w:rFonts w:ascii="Sakkal Majalla" w:hAnsi="Sakkal Majalla" w:cs="Sakkal Majalla"/>
+          <w:b/>
+          <w:bCs/>
+          <w:sz w:val="40"/>
+          <w:szCs w:val="40"/>
+          <w:lang w:bidi="ar-BH"/>
+        </w:rPr>
+      </w:pPr>
+      <w:r>
+        <w:rPr>
+          <w:rFonts w:ascii="Sakkal Majalla" w:hAnsi="Sakkal Majalla" w:cs="Sakkal Majalla"/>
+          <w:b/>
+          <w:bCs/>
+          <w:sz w:val="40"/>
+          <w:szCs w:val="40"/>
+          <w:lang w:bidi="ar-BH"/>
+        </w:rPr>
+        <w:t xml:space="preserve"> </w:t>
+      </w:r>
     </w:p>
     <w:sectPr>
       <w:pgSz w:w="11906" w:h="16838"/>

</xml_diff>